<commit_message>
modified webapp and report
modified webapp and report
</commit_message>
<xml_diff>
--- a/db21_017_Report.docx
+++ b/db21_017_Report.docx
@@ -5,7 +5,7 @@
     <w:p>
       <w:pPr>
         <w:rPr>
-          <w:rFonts w:ascii="TH SarabunPSK" w:hAnsi="TH SarabunPSK" w:cs="TH SarabunPSK" w:hint="cs"/>
+          <w:rFonts w:ascii="TH SarabunPSK" w:hAnsi="TH SarabunPSK" w:cs="TH SarabunPSK"/>
           <w:sz w:val="28"/>
         </w:rPr>
       </w:pPr>
@@ -77,7 +77,7 @@
       <w:pPr>
         <w:jc w:val="center"/>
         <w:rPr>
-          <w:rFonts w:ascii="TH SarabunPSK" w:hAnsi="TH SarabunPSK" w:cs="TH SarabunPSK" w:hint="cs"/>
+          <w:rFonts w:ascii="TH SarabunPSK" w:hAnsi="TH SarabunPSK" w:cs="TH SarabunPSK"/>
           <w:color w:val="000000"/>
           <w:sz w:val="28"/>
         </w:rPr>
@@ -97,23 +97,7 @@
           <w:cs/>
         </w:rPr>
         <w:br/>
-        <w:t xml:space="preserve">รหัสนิสิต </w:t>
-      </w:r>
-      <w:r>
-        <w:rPr>
-          <w:rFonts w:ascii="TH SarabunPSK" w:hAnsi="TH SarabunPSK" w:cs="TH SarabunPSK" w:hint="cs"/>
-          <w:sz w:val="28"/>
-          <w:cs/>
-        </w:rPr>
-        <w:t>6020550532</w:t>
-      </w:r>
-      <w:r>
-        <w:rPr>
-          <w:rFonts w:ascii="TH SarabunPSK" w:hAnsi="TH SarabunPSK" w:cs="TH SarabunPSK" w:hint="cs"/>
-          <w:sz w:val="28"/>
-          <w:cs/>
-        </w:rPr>
-        <w:t xml:space="preserve"> ชื่อนิสิต </w:t>
+        <w:t xml:space="preserve">รหัสนิสิต 6020550532 ชื่อนิสิต </w:t>
       </w:r>
       <w:r>
         <w:rPr>
@@ -151,7 +135,7 @@
             <w:pPr>
               <w:jc w:val="center"/>
               <w:rPr>
-                <w:rFonts w:ascii="TH SarabunPSK" w:hAnsi="TH SarabunPSK" w:cs="TH SarabunPSK" w:hint="cs"/>
+                <w:rFonts w:ascii="TH SarabunPSK" w:hAnsi="TH SarabunPSK" w:cs="TH SarabunPSK"/>
                 <w:sz w:val="28"/>
               </w:rPr>
             </w:pPr>
@@ -174,7 +158,7 @@
             <w:pPr>
               <w:jc w:val="center"/>
               <w:rPr>
-                <w:rFonts w:ascii="TH SarabunPSK" w:hAnsi="TH SarabunPSK" w:cs="TH SarabunPSK" w:hint="cs"/>
+                <w:rFonts w:ascii="TH SarabunPSK" w:hAnsi="TH SarabunPSK" w:cs="TH SarabunPSK"/>
                 <w:sz w:val="28"/>
               </w:rPr>
             </w:pPr>
@@ -190,7 +174,7 @@
             <w:pPr>
               <w:jc w:val="center"/>
               <w:rPr>
-                <w:rFonts w:ascii="TH SarabunPSK" w:hAnsi="TH SarabunPSK" w:cs="TH SarabunPSK" w:hint="cs"/>
+                <w:rFonts w:ascii="TH SarabunPSK" w:hAnsi="TH SarabunPSK" w:cs="TH SarabunPSK"/>
                 <w:sz w:val="28"/>
               </w:rPr>
             </w:pPr>
@@ -213,7 +197,7 @@
             <w:pPr>
               <w:jc w:val="center"/>
               <w:rPr>
-                <w:rFonts w:ascii="TH SarabunPSK" w:hAnsi="TH SarabunPSK" w:cs="TH SarabunPSK" w:hint="cs"/>
+                <w:rFonts w:ascii="TH SarabunPSK" w:hAnsi="TH SarabunPSK" w:cs="TH SarabunPSK"/>
                 <w:sz w:val="28"/>
                 <w:cs/>
               </w:rPr>
@@ -242,7 +226,7 @@
             <w:pPr>
               <w:jc w:val="center"/>
               <w:rPr>
-                <w:rFonts w:ascii="TH SarabunPSK" w:hAnsi="TH SarabunPSK" w:cs="TH SarabunPSK" w:hint="cs"/>
+                <w:rFonts w:ascii="TH SarabunPSK" w:hAnsi="TH SarabunPSK" w:cs="TH SarabunPSK"/>
                 <w:sz w:val="28"/>
               </w:rPr>
             </w:pPr>
@@ -263,7 +247,7 @@
           <w:p>
             <w:pPr>
               <w:rPr>
-                <w:rFonts w:ascii="TH SarabunPSK" w:hAnsi="TH SarabunPSK" w:cs="TH SarabunPSK" w:hint="cs"/>
+                <w:rFonts w:ascii="TH SarabunPSK" w:hAnsi="TH SarabunPSK" w:cs="TH SarabunPSK"/>
                 <w:sz w:val="28"/>
               </w:rPr>
             </w:pPr>
@@ -307,7 +291,7 @@
             <w:pPr>
               <w:jc w:val="center"/>
               <w:rPr>
-                <w:rFonts w:ascii="TH SarabunPSK" w:hAnsi="TH SarabunPSK" w:cs="TH SarabunPSK" w:hint="cs"/>
+                <w:rFonts w:ascii="TH SarabunPSK" w:hAnsi="TH SarabunPSK" w:cs="TH SarabunPSK"/>
                 <w:sz w:val="28"/>
               </w:rPr>
             </w:pPr>
@@ -329,7 +313,7 @@
             <w:pPr>
               <w:jc w:val="center"/>
               <w:rPr>
-                <w:rFonts w:ascii="TH SarabunPSK" w:hAnsi="TH SarabunPSK" w:cs="TH SarabunPSK" w:hint="cs"/>
+                <w:rFonts w:ascii="TH SarabunPSK" w:hAnsi="TH SarabunPSK" w:cs="TH SarabunPSK"/>
                 <w:sz w:val="28"/>
               </w:rPr>
             </w:pPr>
@@ -349,7 +333,7 @@
             <w:pPr>
               <w:jc w:val="center"/>
               <w:rPr>
-                <w:rFonts w:ascii="TH SarabunPSK" w:hAnsi="TH SarabunPSK" w:cs="TH SarabunPSK" w:hint="cs"/>
+                <w:rFonts w:ascii="TH SarabunPSK" w:hAnsi="TH SarabunPSK" w:cs="TH SarabunPSK"/>
                 <w:sz w:val="28"/>
               </w:rPr>
             </w:pPr>
@@ -363,7 +347,7 @@
           <w:p>
             <w:pPr>
               <w:rPr>
-                <w:rFonts w:ascii="TH SarabunPSK" w:hAnsi="TH SarabunPSK" w:cs="TH SarabunPSK" w:hint="cs"/>
+                <w:rFonts w:ascii="TH SarabunPSK" w:hAnsi="TH SarabunPSK" w:cs="TH SarabunPSK"/>
                 <w:sz w:val="28"/>
               </w:rPr>
             </w:pPr>
@@ -386,7 +370,7 @@
             <w:pPr>
               <w:jc w:val="center"/>
               <w:rPr>
-                <w:rFonts w:ascii="TH SarabunPSK" w:hAnsi="TH SarabunPSK" w:cs="TH SarabunPSK" w:hint="cs"/>
+                <w:rFonts w:ascii="TH SarabunPSK" w:hAnsi="TH SarabunPSK" w:cs="TH SarabunPSK"/>
                 <w:sz w:val="28"/>
               </w:rPr>
             </w:pPr>
@@ -408,7 +392,7 @@
             <w:pPr>
               <w:jc w:val="center"/>
               <w:rPr>
-                <w:rFonts w:ascii="TH SarabunPSK" w:hAnsi="TH SarabunPSK" w:cs="TH SarabunPSK" w:hint="cs"/>
+                <w:rFonts w:ascii="TH SarabunPSK" w:hAnsi="TH SarabunPSK" w:cs="TH SarabunPSK"/>
                 <w:sz w:val="28"/>
               </w:rPr>
             </w:pPr>
@@ -428,7 +412,7 @@
             <w:pPr>
               <w:jc w:val="center"/>
               <w:rPr>
-                <w:rFonts w:ascii="TH SarabunPSK" w:hAnsi="TH SarabunPSK" w:cs="TH SarabunPSK" w:hint="cs"/>
+                <w:rFonts w:ascii="TH SarabunPSK" w:hAnsi="TH SarabunPSK" w:cs="TH SarabunPSK"/>
                 <w:sz w:val="28"/>
               </w:rPr>
             </w:pPr>
@@ -449,7 +433,7 @@
           <w:p>
             <w:pPr>
               <w:rPr>
-                <w:rFonts w:ascii="TH SarabunPSK" w:hAnsi="TH SarabunPSK" w:cs="TH SarabunPSK" w:hint="cs"/>
+                <w:rFonts w:ascii="TH SarabunPSK" w:hAnsi="TH SarabunPSK" w:cs="TH SarabunPSK"/>
                 <w:sz w:val="28"/>
               </w:rPr>
             </w:pPr>
@@ -472,17 +456,16 @@
             <w:pPr>
               <w:jc w:val="center"/>
               <w:rPr>
-                <w:rFonts w:ascii="TH SarabunPSK" w:hAnsi="TH SarabunPSK" w:cs="TH SarabunPSK" w:hint="cs"/>
-                <w:sz w:val="28"/>
-              </w:rPr>
-            </w:pPr>
-            <w:r>
-              <w:rPr>
-                <w:rFonts w:ascii="TH SarabunPSK" w:hAnsi="TH SarabunPSK" w:cs="TH SarabunPSK" w:hint="cs"/>
-                <w:sz w:val="28"/>
-                <w:cs/>
-              </w:rPr>
-              <w:t>-</w:t>
+                <w:rFonts w:ascii="TH SarabunPSK" w:hAnsi="TH SarabunPSK" w:cs="TH SarabunPSK"/>
+                <w:sz w:val="28"/>
+              </w:rPr>
+            </w:pPr>
+            <w:r>
+              <w:rPr>
+                <w:rFonts w:ascii="TH SarabunPSK" w:hAnsi="TH SarabunPSK" w:cs="TH SarabunPSK"/>
+                <w:sz w:val="28"/>
+              </w:rPr>
+              <w:t>Y</w:t>
             </w:r>
           </w:p>
         </w:tc>
@@ -495,7 +478,7 @@
             <w:pPr>
               <w:jc w:val="center"/>
               <w:rPr>
-                <w:rFonts w:ascii="TH SarabunPSK" w:hAnsi="TH SarabunPSK" w:cs="TH SarabunPSK" w:hint="cs"/>
+                <w:rFonts w:ascii="TH SarabunPSK" w:hAnsi="TH SarabunPSK" w:cs="TH SarabunPSK"/>
                 <w:sz w:val="28"/>
               </w:rPr>
             </w:pPr>
@@ -515,7 +498,7 @@
             <w:pPr>
               <w:jc w:val="center"/>
               <w:rPr>
-                <w:rFonts w:ascii="TH SarabunPSK" w:hAnsi="TH SarabunPSK" w:cs="TH SarabunPSK" w:hint="cs"/>
+                <w:rFonts w:ascii="TH SarabunPSK" w:hAnsi="TH SarabunPSK" w:cs="TH SarabunPSK"/>
                 <w:sz w:val="28"/>
               </w:rPr>
             </w:pPr>
@@ -529,7 +512,7 @@
           <w:p>
             <w:pPr>
               <w:rPr>
-                <w:rFonts w:ascii="TH SarabunPSK" w:hAnsi="TH SarabunPSK" w:cs="TH SarabunPSK" w:hint="cs"/>
+                <w:rFonts w:ascii="TH SarabunPSK" w:hAnsi="TH SarabunPSK" w:cs="TH SarabunPSK"/>
                 <w:sz w:val="28"/>
               </w:rPr>
             </w:pPr>
@@ -552,7 +535,7 @@
             <w:pPr>
               <w:jc w:val="center"/>
               <w:rPr>
-                <w:rFonts w:ascii="TH SarabunPSK" w:hAnsi="TH SarabunPSK" w:cs="TH SarabunPSK" w:hint="cs"/>
+                <w:rFonts w:ascii="TH SarabunPSK" w:hAnsi="TH SarabunPSK" w:cs="TH SarabunPSK"/>
                 <w:sz w:val="28"/>
               </w:rPr>
             </w:pPr>
@@ -574,7 +557,7 @@
             <w:pPr>
               <w:jc w:val="center"/>
               <w:rPr>
-                <w:rFonts w:ascii="TH SarabunPSK" w:hAnsi="TH SarabunPSK" w:cs="TH SarabunPSK" w:hint="cs"/>
+                <w:rFonts w:ascii="TH SarabunPSK" w:hAnsi="TH SarabunPSK" w:cs="TH SarabunPSK"/>
                 <w:sz w:val="28"/>
               </w:rPr>
             </w:pPr>
@@ -594,7 +577,7 @@
             <w:pPr>
               <w:jc w:val="center"/>
               <w:rPr>
-                <w:rFonts w:ascii="TH SarabunPSK" w:hAnsi="TH SarabunPSK" w:cs="TH SarabunPSK" w:hint="cs"/>
+                <w:rFonts w:ascii="TH SarabunPSK" w:hAnsi="TH SarabunPSK" w:cs="TH SarabunPSK"/>
                 <w:sz w:val="28"/>
               </w:rPr>
             </w:pPr>
@@ -615,7 +598,7 @@
           <w:p>
             <w:pPr>
               <w:rPr>
-                <w:rFonts w:ascii="TH SarabunPSK" w:hAnsi="TH SarabunPSK" w:cs="TH SarabunPSK" w:hint="cs"/>
+                <w:rFonts w:ascii="TH SarabunPSK" w:hAnsi="TH SarabunPSK" w:cs="TH SarabunPSK"/>
                 <w:sz w:val="28"/>
               </w:rPr>
             </w:pPr>
@@ -649,7 +632,7 @@
             <w:pPr>
               <w:jc w:val="center"/>
               <w:rPr>
-                <w:rFonts w:ascii="TH SarabunPSK" w:hAnsi="TH SarabunPSK" w:cs="TH SarabunPSK" w:hint="cs"/>
+                <w:rFonts w:ascii="TH SarabunPSK" w:hAnsi="TH SarabunPSK" w:cs="TH SarabunPSK"/>
                 <w:sz w:val="28"/>
               </w:rPr>
             </w:pPr>
@@ -671,7 +654,7 @@
             <w:pPr>
               <w:jc w:val="center"/>
               <w:rPr>
-                <w:rFonts w:ascii="TH SarabunPSK" w:hAnsi="TH SarabunPSK" w:cs="TH SarabunPSK" w:hint="cs"/>
+                <w:rFonts w:ascii="TH SarabunPSK" w:hAnsi="TH SarabunPSK" w:cs="TH SarabunPSK"/>
                 <w:sz w:val="28"/>
               </w:rPr>
             </w:pPr>
@@ -691,7 +674,7 @@
             <w:pPr>
               <w:jc w:val="center"/>
               <w:rPr>
-                <w:rFonts w:ascii="TH SarabunPSK" w:hAnsi="TH SarabunPSK" w:cs="TH SarabunPSK" w:hint="cs"/>
+                <w:rFonts w:ascii="TH SarabunPSK" w:hAnsi="TH SarabunPSK" w:cs="TH SarabunPSK"/>
                 <w:sz w:val="28"/>
               </w:rPr>
             </w:pPr>
@@ -705,7 +688,7 @@
           <w:p>
             <w:pPr>
               <w:rPr>
-                <w:rFonts w:ascii="TH SarabunPSK" w:hAnsi="TH SarabunPSK" w:cs="TH SarabunPSK" w:hint="cs"/>
+                <w:rFonts w:ascii="TH SarabunPSK" w:hAnsi="TH SarabunPSK" w:cs="TH SarabunPSK"/>
                 <w:sz w:val="28"/>
               </w:rPr>
             </w:pPr>
@@ -749,7 +732,7 @@
             <w:pPr>
               <w:jc w:val="center"/>
               <w:rPr>
-                <w:rFonts w:ascii="TH SarabunPSK" w:hAnsi="TH SarabunPSK" w:cs="TH SarabunPSK" w:hint="cs"/>
+                <w:rFonts w:ascii="TH SarabunPSK" w:hAnsi="TH SarabunPSK" w:cs="TH SarabunPSK"/>
                 <w:sz w:val="28"/>
               </w:rPr>
             </w:pPr>
@@ -771,7 +754,7 @@
             <w:pPr>
               <w:jc w:val="center"/>
               <w:rPr>
-                <w:rFonts w:ascii="TH SarabunPSK" w:hAnsi="TH SarabunPSK" w:cs="TH SarabunPSK" w:hint="cs"/>
+                <w:rFonts w:ascii="TH SarabunPSK" w:hAnsi="TH SarabunPSK" w:cs="TH SarabunPSK"/>
                 <w:sz w:val="28"/>
               </w:rPr>
             </w:pPr>
@@ -791,7 +774,7 @@
             <w:pPr>
               <w:jc w:val="center"/>
               <w:rPr>
-                <w:rFonts w:ascii="TH SarabunPSK" w:hAnsi="TH SarabunPSK" w:cs="TH SarabunPSK" w:hint="cs"/>
+                <w:rFonts w:ascii="TH SarabunPSK" w:hAnsi="TH SarabunPSK" w:cs="TH SarabunPSK"/>
                 <w:sz w:val="28"/>
               </w:rPr>
             </w:pPr>
@@ -805,7 +788,7 @@
           <w:p>
             <w:pPr>
               <w:rPr>
-                <w:rFonts w:ascii="TH SarabunPSK" w:hAnsi="TH SarabunPSK" w:cs="TH SarabunPSK" w:hint="cs"/>
+                <w:rFonts w:ascii="TH SarabunPSK" w:hAnsi="TH SarabunPSK" w:cs="TH SarabunPSK"/>
                 <w:sz w:val="28"/>
               </w:rPr>
             </w:pPr>
@@ -843,7 +826,7 @@
             <w:pPr>
               <w:jc w:val="center"/>
               <w:rPr>
-                <w:rFonts w:ascii="TH SarabunPSK" w:hAnsi="TH SarabunPSK" w:cs="TH SarabunPSK" w:hint="cs"/>
+                <w:rFonts w:ascii="TH SarabunPSK" w:hAnsi="TH SarabunPSK" w:cs="TH SarabunPSK"/>
                 <w:sz w:val="28"/>
               </w:rPr>
             </w:pPr>
@@ -865,7 +848,7 @@
             <w:pPr>
               <w:jc w:val="center"/>
               <w:rPr>
-                <w:rFonts w:ascii="TH SarabunPSK" w:hAnsi="TH SarabunPSK" w:cs="TH SarabunPSK" w:hint="cs"/>
+                <w:rFonts w:ascii="TH SarabunPSK" w:hAnsi="TH SarabunPSK" w:cs="TH SarabunPSK"/>
                 <w:sz w:val="28"/>
               </w:rPr>
             </w:pPr>
@@ -885,7 +868,7 @@
             <w:pPr>
               <w:jc w:val="center"/>
               <w:rPr>
-                <w:rFonts w:ascii="TH SarabunPSK" w:hAnsi="TH SarabunPSK" w:cs="TH SarabunPSK" w:hint="cs"/>
+                <w:rFonts w:ascii="TH SarabunPSK" w:hAnsi="TH SarabunPSK" w:cs="TH SarabunPSK"/>
                 <w:sz w:val="28"/>
               </w:rPr>
             </w:pPr>
@@ -906,7 +889,7 @@
           <w:p>
             <w:pPr>
               <w:rPr>
-                <w:rFonts w:ascii="TH SarabunPSK" w:hAnsi="TH SarabunPSK" w:cs="TH SarabunPSK" w:hint="cs"/>
+                <w:rFonts w:ascii="TH SarabunPSK" w:hAnsi="TH SarabunPSK" w:cs="TH SarabunPSK"/>
                 <w:sz w:val="28"/>
               </w:rPr>
             </w:pPr>
@@ -936,7 +919,7 @@
             <w:pPr>
               <w:jc w:val="center"/>
               <w:rPr>
-                <w:rFonts w:ascii="TH SarabunPSK" w:hAnsi="TH SarabunPSK" w:cs="TH SarabunPSK" w:hint="cs"/>
+                <w:rFonts w:ascii="TH SarabunPSK" w:hAnsi="TH SarabunPSK" w:cs="TH SarabunPSK"/>
                 <w:sz w:val="28"/>
               </w:rPr>
             </w:pPr>
@@ -958,7 +941,7 @@
             <w:pPr>
               <w:jc w:val="center"/>
               <w:rPr>
-                <w:rFonts w:ascii="TH SarabunPSK" w:hAnsi="TH SarabunPSK" w:cs="TH SarabunPSK" w:hint="cs"/>
+                <w:rFonts w:ascii="TH SarabunPSK" w:hAnsi="TH SarabunPSK" w:cs="TH SarabunPSK"/>
                 <w:sz w:val="28"/>
               </w:rPr>
             </w:pPr>
@@ -978,7 +961,7 @@
             <w:pPr>
               <w:jc w:val="center"/>
               <w:rPr>
-                <w:rFonts w:ascii="TH SarabunPSK" w:hAnsi="TH SarabunPSK" w:cs="TH SarabunPSK" w:hint="cs"/>
+                <w:rFonts w:ascii="TH SarabunPSK" w:hAnsi="TH SarabunPSK" w:cs="TH SarabunPSK"/>
                 <w:sz w:val="28"/>
               </w:rPr>
             </w:pPr>
@@ -992,7 +975,7 @@
           <w:p>
             <w:pPr>
               <w:rPr>
-                <w:rFonts w:ascii="TH SarabunPSK" w:hAnsi="TH SarabunPSK" w:cs="TH SarabunPSK" w:hint="cs"/>
+                <w:rFonts w:ascii="TH SarabunPSK" w:hAnsi="TH SarabunPSK" w:cs="TH SarabunPSK"/>
                 <w:sz w:val="28"/>
               </w:rPr>
             </w:pPr>
@@ -1015,7 +998,7 @@
             <w:pPr>
               <w:jc w:val="center"/>
               <w:rPr>
-                <w:rFonts w:ascii="TH SarabunPSK" w:hAnsi="TH SarabunPSK" w:cs="TH SarabunPSK" w:hint="cs"/>
+                <w:rFonts w:ascii="TH SarabunPSK" w:hAnsi="TH SarabunPSK" w:cs="TH SarabunPSK"/>
                 <w:sz w:val="28"/>
                 <w:cs/>
               </w:rPr>
@@ -1038,7 +1021,7 @@
             <w:pPr>
               <w:jc w:val="center"/>
               <w:rPr>
-                <w:rFonts w:ascii="TH SarabunPSK" w:hAnsi="TH SarabunPSK" w:cs="TH SarabunPSK" w:hint="cs"/>
+                <w:rFonts w:ascii="TH SarabunPSK" w:hAnsi="TH SarabunPSK" w:cs="TH SarabunPSK"/>
                 <w:sz w:val="28"/>
               </w:rPr>
             </w:pPr>
@@ -1060,7 +1043,7 @@
             <w:pPr>
               <w:jc w:val="center"/>
               <w:rPr>
-                <w:rFonts w:ascii="TH SarabunPSK" w:hAnsi="TH SarabunPSK" w:cs="TH SarabunPSK" w:hint="cs"/>
+                <w:rFonts w:ascii="TH SarabunPSK" w:hAnsi="TH SarabunPSK" w:cs="TH SarabunPSK"/>
                 <w:sz w:val="28"/>
                 <w:cs/>
               </w:rPr>
@@ -1090,7 +1073,7 @@
             <w:pPr>
               <w:jc w:val="center"/>
               <w:rPr>
-                <w:rFonts w:ascii="TH SarabunPSK" w:hAnsi="TH SarabunPSK" w:cs="TH SarabunPSK" w:hint="cs"/>
+                <w:rFonts w:ascii="TH SarabunPSK" w:hAnsi="TH SarabunPSK" w:cs="TH SarabunPSK"/>
                 <w:sz w:val="28"/>
               </w:rPr>
             </w:pPr>
@@ -1111,7 +1094,7 @@
       <w:pPr>
         <w:jc w:val="center"/>
         <w:rPr>
-          <w:rFonts w:ascii="TH SarabunPSK" w:hAnsi="TH SarabunPSK" w:cs="TH SarabunPSK" w:hint="cs"/>
+          <w:rFonts w:ascii="TH SarabunPSK" w:hAnsi="TH SarabunPSK" w:cs="TH SarabunPSK"/>
           <w:color w:val="000000"/>
           <w:sz w:val="28"/>
           <w:cs/>
@@ -1225,7 +1208,7 @@
             <w:pPr>
               <w:jc w:val="center"/>
               <w:rPr>
-                <w:rFonts w:ascii="TH SarabunPSK" w:hAnsi="TH SarabunPSK" w:cs="TH SarabunPSK" w:hint="cs"/>
+                <w:rFonts w:ascii="TH SarabunPSK" w:hAnsi="TH SarabunPSK" w:cs="TH SarabunPSK"/>
                 <w:sz w:val="28"/>
               </w:rPr>
             </w:pPr>
@@ -1248,7 +1231,7 @@
             <w:pPr>
               <w:jc w:val="center"/>
               <w:rPr>
-                <w:rFonts w:ascii="TH SarabunPSK" w:hAnsi="TH SarabunPSK" w:cs="TH SarabunPSK" w:hint="cs"/>
+                <w:rFonts w:ascii="TH SarabunPSK" w:hAnsi="TH SarabunPSK" w:cs="TH SarabunPSK"/>
                 <w:sz w:val="28"/>
               </w:rPr>
             </w:pPr>
@@ -1264,7 +1247,7 @@
             <w:pPr>
               <w:jc w:val="center"/>
               <w:rPr>
-                <w:rFonts w:ascii="TH SarabunPSK" w:hAnsi="TH SarabunPSK" w:cs="TH SarabunPSK" w:hint="cs"/>
+                <w:rFonts w:ascii="TH SarabunPSK" w:hAnsi="TH SarabunPSK" w:cs="TH SarabunPSK"/>
                 <w:sz w:val="28"/>
               </w:rPr>
             </w:pPr>
@@ -1287,7 +1270,7 @@
             <w:pPr>
               <w:jc w:val="center"/>
               <w:rPr>
-                <w:rFonts w:ascii="TH SarabunPSK" w:hAnsi="TH SarabunPSK" w:cs="TH SarabunPSK" w:hint="cs"/>
+                <w:rFonts w:ascii="TH SarabunPSK" w:hAnsi="TH SarabunPSK" w:cs="TH SarabunPSK"/>
                 <w:sz w:val="28"/>
                 <w:cs/>
               </w:rPr>
@@ -1316,7 +1299,7 @@
             <w:pPr>
               <w:jc w:val="center"/>
               <w:rPr>
-                <w:rFonts w:ascii="TH SarabunPSK" w:hAnsi="TH SarabunPSK" w:cs="TH SarabunPSK" w:hint="cs"/>
+                <w:rFonts w:ascii="TH SarabunPSK" w:hAnsi="TH SarabunPSK" w:cs="TH SarabunPSK"/>
                 <w:sz w:val="28"/>
               </w:rPr>
             </w:pPr>
@@ -1337,7 +1320,7 @@
           <w:p>
             <w:pPr>
               <w:rPr>
-                <w:rFonts w:ascii="TH SarabunPSK" w:hAnsi="TH SarabunPSK" w:cs="TH SarabunPSK" w:hint="cs"/>
+                <w:rFonts w:ascii="TH SarabunPSK" w:hAnsi="TH SarabunPSK" w:cs="TH SarabunPSK"/>
                 <w:sz w:val="28"/>
               </w:rPr>
             </w:pPr>
@@ -1381,7 +1364,7 @@
             <w:pPr>
               <w:jc w:val="center"/>
               <w:rPr>
-                <w:rFonts w:ascii="TH SarabunPSK" w:hAnsi="TH SarabunPSK" w:cs="TH SarabunPSK" w:hint="cs"/>
+                <w:rFonts w:ascii="TH SarabunPSK" w:hAnsi="TH SarabunPSK" w:cs="TH SarabunPSK"/>
                 <w:sz w:val="28"/>
               </w:rPr>
             </w:pPr>
@@ -1403,7 +1386,7 @@
             <w:pPr>
               <w:jc w:val="center"/>
               <w:rPr>
-                <w:rFonts w:ascii="TH SarabunPSK" w:hAnsi="TH SarabunPSK" w:cs="TH SarabunPSK" w:hint="cs"/>
+                <w:rFonts w:ascii="TH SarabunPSK" w:hAnsi="TH SarabunPSK" w:cs="TH SarabunPSK"/>
                 <w:sz w:val="28"/>
               </w:rPr>
             </w:pPr>
@@ -1423,7 +1406,7 @@
             <w:pPr>
               <w:jc w:val="center"/>
               <w:rPr>
-                <w:rFonts w:ascii="TH SarabunPSK" w:hAnsi="TH SarabunPSK" w:cs="TH SarabunPSK" w:hint="cs"/>
+                <w:rFonts w:ascii="TH SarabunPSK" w:hAnsi="TH SarabunPSK" w:cs="TH SarabunPSK"/>
                 <w:sz w:val="28"/>
               </w:rPr>
             </w:pPr>
@@ -1437,7 +1420,7 @@
           <w:p>
             <w:pPr>
               <w:rPr>
-                <w:rFonts w:ascii="TH SarabunPSK" w:hAnsi="TH SarabunPSK" w:cs="TH SarabunPSK" w:hint="cs"/>
+                <w:rFonts w:ascii="TH SarabunPSK" w:hAnsi="TH SarabunPSK" w:cs="TH SarabunPSK"/>
                 <w:sz w:val="28"/>
               </w:rPr>
             </w:pPr>
@@ -1460,7 +1443,7 @@
             <w:pPr>
               <w:jc w:val="center"/>
               <w:rPr>
-                <w:rFonts w:ascii="TH SarabunPSK" w:hAnsi="TH SarabunPSK" w:cs="TH SarabunPSK" w:hint="cs"/>
+                <w:rFonts w:ascii="TH SarabunPSK" w:hAnsi="TH SarabunPSK" w:cs="TH SarabunPSK"/>
                 <w:sz w:val="28"/>
               </w:rPr>
             </w:pPr>
@@ -1482,7 +1465,7 @@
             <w:pPr>
               <w:jc w:val="center"/>
               <w:rPr>
-                <w:rFonts w:ascii="TH SarabunPSK" w:hAnsi="TH SarabunPSK" w:cs="TH SarabunPSK" w:hint="cs"/>
+                <w:rFonts w:ascii="TH SarabunPSK" w:hAnsi="TH SarabunPSK" w:cs="TH SarabunPSK"/>
                 <w:sz w:val="28"/>
               </w:rPr>
             </w:pPr>
@@ -1502,7 +1485,7 @@
             <w:pPr>
               <w:jc w:val="center"/>
               <w:rPr>
-                <w:rFonts w:ascii="TH SarabunPSK" w:hAnsi="TH SarabunPSK" w:cs="TH SarabunPSK" w:hint="cs"/>
+                <w:rFonts w:ascii="TH SarabunPSK" w:hAnsi="TH SarabunPSK" w:cs="TH SarabunPSK"/>
                 <w:sz w:val="28"/>
               </w:rPr>
             </w:pPr>
@@ -1523,7 +1506,7 @@
           <w:p>
             <w:pPr>
               <w:rPr>
-                <w:rFonts w:ascii="TH SarabunPSK" w:hAnsi="TH SarabunPSK" w:cs="TH SarabunPSK" w:hint="cs"/>
+                <w:rFonts w:ascii="TH SarabunPSK" w:hAnsi="TH SarabunPSK" w:cs="TH SarabunPSK"/>
                 <w:sz w:val="28"/>
               </w:rPr>
             </w:pPr>
@@ -1546,17 +1529,16 @@
             <w:pPr>
               <w:jc w:val="center"/>
               <w:rPr>
-                <w:rFonts w:ascii="TH SarabunPSK" w:hAnsi="TH SarabunPSK" w:cs="TH SarabunPSK" w:hint="cs"/>
-                <w:sz w:val="28"/>
-              </w:rPr>
-            </w:pPr>
-            <w:r>
-              <w:rPr>
-                <w:rFonts w:ascii="TH SarabunPSK" w:hAnsi="TH SarabunPSK" w:cs="TH SarabunPSK" w:hint="cs"/>
-                <w:sz w:val="28"/>
-                <w:cs/>
-              </w:rPr>
-              <w:t>-</w:t>
+                <w:rFonts w:ascii="TH SarabunPSK" w:hAnsi="TH SarabunPSK" w:cs="TH SarabunPSK"/>
+                <w:sz w:val="28"/>
+              </w:rPr>
+            </w:pPr>
+            <w:r>
+              <w:rPr>
+                <w:rFonts w:ascii="TH SarabunPSK" w:hAnsi="TH SarabunPSK" w:cs="TH SarabunPSK"/>
+                <w:sz w:val="28"/>
+              </w:rPr>
+              <w:t>Y</w:t>
             </w:r>
           </w:p>
         </w:tc>
@@ -1569,7 +1551,7 @@
             <w:pPr>
               <w:jc w:val="center"/>
               <w:rPr>
-                <w:rFonts w:ascii="TH SarabunPSK" w:hAnsi="TH SarabunPSK" w:cs="TH SarabunPSK" w:hint="cs"/>
+                <w:rFonts w:ascii="TH SarabunPSK" w:hAnsi="TH SarabunPSK" w:cs="TH SarabunPSK"/>
                 <w:sz w:val="28"/>
               </w:rPr>
             </w:pPr>
@@ -1589,7 +1571,7 @@
             <w:pPr>
               <w:jc w:val="center"/>
               <w:rPr>
-                <w:rFonts w:ascii="TH SarabunPSK" w:hAnsi="TH SarabunPSK" w:cs="TH SarabunPSK" w:hint="cs"/>
+                <w:rFonts w:ascii="TH SarabunPSK" w:hAnsi="TH SarabunPSK" w:cs="TH SarabunPSK"/>
                 <w:sz w:val="28"/>
               </w:rPr>
             </w:pPr>
@@ -1603,7 +1585,7 @@
           <w:p>
             <w:pPr>
               <w:rPr>
-                <w:rFonts w:ascii="TH SarabunPSK" w:hAnsi="TH SarabunPSK" w:cs="TH SarabunPSK" w:hint="cs"/>
+                <w:rFonts w:ascii="TH SarabunPSK" w:hAnsi="TH SarabunPSK" w:cs="TH SarabunPSK"/>
                 <w:sz w:val="28"/>
               </w:rPr>
             </w:pPr>
@@ -1626,7 +1608,7 @@
             <w:pPr>
               <w:jc w:val="center"/>
               <w:rPr>
-                <w:rFonts w:ascii="TH SarabunPSK" w:hAnsi="TH SarabunPSK" w:cs="TH SarabunPSK" w:hint="cs"/>
+                <w:rFonts w:ascii="TH SarabunPSK" w:hAnsi="TH SarabunPSK" w:cs="TH SarabunPSK"/>
                 <w:sz w:val="28"/>
               </w:rPr>
             </w:pPr>
@@ -1648,7 +1630,7 @@
             <w:pPr>
               <w:jc w:val="center"/>
               <w:rPr>
-                <w:rFonts w:ascii="TH SarabunPSK" w:hAnsi="TH SarabunPSK" w:cs="TH SarabunPSK" w:hint="cs"/>
+                <w:rFonts w:ascii="TH SarabunPSK" w:hAnsi="TH SarabunPSK" w:cs="TH SarabunPSK"/>
                 <w:sz w:val="28"/>
               </w:rPr>
             </w:pPr>
@@ -1668,7 +1650,7 @@
             <w:pPr>
               <w:jc w:val="center"/>
               <w:rPr>
-                <w:rFonts w:ascii="TH SarabunPSK" w:hAnsi="TH SarabunPSK" w:cs="TH SarabunPSK" w:hint="cs"/>
+                <w:rFonts w:ascii="TH SarabunPSK" w:hAnsi="TH SarabunPSK" w:cs="TH SarabunPSK"/>
                 <w:sz w:val="28"/>
               </w:rPr>
             </w:pPr>
@@ -1689,7 +1671,7 @@
           <w:p>
             <w:pPr>
               <w:rPr>
-                <w:rFonts w:ascii="TH SarabunPSK" w:hAnsi="TH SarabunPSK" w:cs="TH SarabunPSK" w:hint="cs"/>
+                <w:rFonts w:ascii="TH SarabunPSK" w:hAnsi="TH SarabunPSK" w:cs="TH SarabunPSK"/>
                 <w:sz w:val="28"/>
               </w:rPr>
             </w:pPr>
@@ -1723,7 +1705,7 @@
             <w:pPr>
               <w:jc w:val="center"/>
               <w:rPr>
-                <w:rFonts w:ascii="TH SarabunPSK" w:hAnsi="TH SarabunPSK" w:cs="TH SarabunPSK" w:hint="cs"/>
+                <w:rFonts w:ascii="TH SarabunPSK" w:hAnsi="TH SarabunPSK" w:cs="TH SarabunPSK"/>
                 <w:sz w:val="28"/>
               </w:rPr>
             </w:pPr>
@@ -1745,7 +1727,7 @@
             <w:pPr>
               <w:jc w:val="center"/>
               <w:rPr>
-                <w:rFonts w:ascii="TH SarabunPSK" w:hAnsi="TH SarabunPSK" w:cs="TH SarabunPSK" w:hint="cs"/>
+                <w:rFonts w:ascii="TH SarabunPSK" w:hAnsi="TH SarabunPSK" w:cs="TH SarabunPSK"/>
                 <w:sz w:val="28"/>
               </w:rPr>
             </w:pPr>
@@ -1765,7 +1747,7 @@
             <w:pPr>
               <w:jc w:val="center"/>
               <w:rPr>
-                <w:rFonts w:ascii="TH SarabunPSK" w:hAnsi="TH SarabunPSK" w:cs="TH SarabunPSK" w:hint="cs"/>
+                <w:rFonts w:ascii="TH SarabunPSK" w:hAnsi="TH SarabunPSK" w:cs="TH SarabunPSK"/>
                 <w:sz w:val="28"/>
               </w:rPr>
             </w:pPr>
@@ -1779,7 +1761,7 @@
           <w:p>
             <w:pPr>
               <w:rPr>
-                <w:rFonts w:ascii="TH SarabunPSK" w:hAnsi="TH SarabunPSK" w:cs="TH SarabunPSK" w:hint="cs"/>
+                <w:rFonts w:ascii="TH SarabunPSK" w:hAnsi="TH SarabunPSK" w:cs="TH SarabunPSK"/>
                 <w:sz w:val="28"/>
               </w:rPr>
             </w:pPr>
@@ -1823,7 +1805,7 @@
             <w:pPr>
               <w:jc w:val="center"/>
               <w:rPr>
-                <w:rFonts w:ascii="TH SarabunPSK" w:hAnsi="TH SarabunPSK" w:cs="TH SarabunPSK" w:hint="cs"/>
+                <w:rFonts w:ascii="TH SarabunPSK" w:hAnsi="TH SarabunPSK" w:cs="TH SarabunPSK"/>
                 <w:sz w:val="28"/>
               </w:rPr>
             </w:pPr>
@@ -1845,7 +1827,7 @@
             <w:pPr>
               <w:jc w:val="center"/>
               <w:rPr>
-                <w:rFonts w:ascii="TH SarabunPSK" w:hAnsi="TH SarabunPSK" w:cs="TH SarabunPSK" w:hint="cs"/>
+                <w:rFonts w:ascii="TH SarabunPSK" w:hAnsi="TH SarabunPSK" w:cs="TH SarabunPSK"/>
                 <w:sz w:val="28"/>
               </w:rPr>
             </w:pPr>
@@ -1865,7 +1847,7 @@
             <w:pPr>
               <w:jc w:val="center"/>
               <w:rPr>
-                <w:rFonts w:ascii="TH SarabunPSK" w:hAnsi="TH SarabunPSK" w:cs="TH SarabunPSK" w:hint="cs"/>
+                <w:rFonts w:ascii="TH SarabunPSK" w:hAnsi="TH SarabunPSK" w:cs="TH SarabunPSK"/>
                 <w:sz w:val="28"/>
               </w:rPr>
             </w:pPr>
@@ -1879,7 +1861,7 @@
           <w:p>
             <w:pPr>
               <w:rPr>
-                <w:rFonts w:ascii="TH SarabunPSK" w:hAnsi="TH SarabunPSK" w:cs="TH SarabunPSK" w:hint="cs"/>
+                <w:rFonts w:ascii="TH SarabunPSK" w:hAnsi="TH SarabunPSK" w:cs="TH SarabunPSK"/>
                 <w:sz w:val="28"/>
               </w:rPr>
             </w:pPr>
@@ -1917,7 +1899,7 @@
             <w:pPr>
               <w:jc w:val="center"/>
               <w:rPr>
-                <w:rFonts w:ascii="TH SarabunPSK" w:hAnsi="TH SarabunPSK" w:cs="TH SarabunPSK" w:hint="cs"/>
+                <w:rFonts w:ascii="TH SarabunPSK" w:hAnsi="TH SarabunPSK" w:cs="TH SarabunPSK"/>
                 <w:sz w:val="28"/>
               </w:rPr>
             </w:pPr>
@@ -1939,7 +1921,7 @@
             <w:pPr>
               <w:jc w:val="center"/>
               <w:rPr>
-                <w:rFonts w:ascii="TH SarabunPSK" w:hAnsi="TH SarabunPSK" w:cs="TH SarabunPSK" w:hint="cs"/>
+                <w:rFonts w:ascii="TH SarabunPSK" w:hAnsi="TH SarabunPSK" w:cs="TH SarabunPSK"/>
                 <w:sz w:val="28"/>
               </w:rPr>
             </w:pPr>
@@ -1959,7 +1941,7 @@
             <w:pPr>
               <w:jc w:val="center"/>
               <w:rPr>
-                <w:rFonts w:ascii="TH SarabunPSK" w:hAnsi="TH SarabunPSK" w:cs="TH SarabunPSK" w:hint="cs"/>
+                <w:rFonts w:ascii="TH SarabunPSK" w:hAnsi="TH SarabunPSK" w:cs="TH SarabunPSK"/>
                 <w:sz w:val="28"/>
               </w:rPr>
             </w:pPr>
@@ -1980,7 +1962,7 @@
           <w:p>
             <w:pPr>
               <w:rPr>
-                <w:rFonts w:ascii="TH SarabunPSK" w:hAnsi="TH SarabunPSK" w:cs="TH SarabunPSK" w:hint="cs"/>
+                <w:rFonts w:ascii="TH SarabunPSK" w:hAnsi="TH SarabunPSK" w:cs="TH SarabunPSK"/>
                 <w:sz w:val="28"/>
               </w:rPr>
             </w:pPr>
@@ -2010,7 +1992,7 @@
             <w:pPr>
               <w:jc w:val="center"/>
               <w:rPr>
-                <w:rFonts w:ascii="TH SarabunPSK" w:hAnsi="TH SarabunPSK" w:cs="TH SarabunPSK" w:hint="cs"/>
+                <w:rFonts w:ascii="TH SarabunPSK" w:hAnsi="TH SarabunPSK" w:cs="TH SarabunPSK"/>
                 <w:sz w:val="28"/>
               </w:rPr>
             </w:pPr>
@@ -2032,7 +2014,7 @@
             <w:pPr>
               <w:jc w:val="center"/>
               <w:rPr>
-                <w:rFonts w:ascii="TH SarabunPSK" w:hAnsi="TH SarabunPSK" w:cs="TH SarabunPSK" w:hint="cs"/>
+                <w:rFonts w:ascii="TH SarabunPSK" w:hAnsi="TH SarabunPSK" w:cs="TH SarabunPSK"/>
                 <w:sz w:val="28"/>
               </w:rPr>
             </w:pPr>
@@ -2052,7 +2034,7 @@
             <w:pPr>
               <w:jc w:val="center"/>
               <w:rPr>
-                <w:rFonts w:ascii="TH SarabunPSK" w:hAnsi="TH SarabunPSK" w:cs="TH SarabunPSK" w:hint="cs"/>
+                <w:rFonts w:ascii="TH SarabunPSK" w:hAnsi="TH SarabunPSK" w:cs="TH SarabunPSK"/>
                 <w:sz w:val="28"/>
               </w:rPr>
             </w:pPr>
@@ -2066,7 +2048,7 @@
           <w:p>
             <w:pPr>
               <w:rPr>
-                <w:rFonts w:ascii="TH SarabunPSK" w:hAnsi="TH SarabunPSK" w:cs="TH SarabunPSK" w:hint="cs"/>
+                <w:rFonts w:ascii="TH SarabunPSK" w:hAnsi="TH SarabunPSK" w:cs="TH SarabunPSK"/>
                 <w:sz w:val="28"/>
               </w:rPr>
             </w:pPr>
@@ -2089,7 +2071,7 @@
             <w:pPr>
               <w:jc w:val="center"/>
               <w:rPr>
-                <w:rFonts w:ascii="TH SarabunPSK" w:hAnsi="TH SarabunPSK" w:cs="TH SarabunPSK" w:hint="cs"/>
+                <w:rFonts w:ascii="TH SarabunPSK" w:hAnsi="TH SarabunPSK" w:cs="TH SarabunPSK"/>
                 <w:sz w:val="28"/>
                 <w:cs/>
               </w:rPr>
@@ -2112,7 +2094,7 @@
             <w:pPr>
               <w:jc w:val="center"/>
               <w:rPr>
-                <w:rFonts w:ascii="TH SarabunPSK" w:hAnsi="TH SarabunPSK" w:cs="TH SarabunPSK" w:hint="cs"/>
+                <w:rFonts w:ascii="TH SarabunPSK" w:hAnsi="TH SarabunPSK" w:cs="TH SarabunPSK"/>
                 <w:sz w:val="28"/>
               </w:rPr>
             </w:pPr>
@@ -2134,7 +2116,7 @@
             <w:pPr>
               <w:jc w:val="center"/>
               <w:rPr>
-                <w:rFonts w:ascii="TH SarabunPSK" w:hAnsi="TH SarabunPSK" w:cs="TH SarabunPSK" w:hint="cs"/>
+                <w:rFonts w:ascii="TH SarabunPSK" w:hAnsi="TH SarabunPSK" w:cs="TH SarabunPSK"/>
                 <w:sz w:val="28"/>
                 <w:cs/>
               </w:rPr>
@@ -2164,7 +2146,7 @@
             <w:pPr>
               <w:jc w:val="center"/>
               <w:rPr>
-                <w:rFonts w:ascii="TH SarabunPSK" w:hAnsi="TH SarabunPSK" w:cs="TH SarabunPSK" w:hint="cs"/>
+                <w:rFonts w:ascii="TH SarabunPSK" w:hAnsi="TH SarabunPSK" w:cs="TH SarabunPSK"/>
                 <w:sz w:val="28"/>
               </w:rPr>
             </w:pPr>
@@ -2176,7 +2158,7 @@
       <w:pPr>
         <w:jc w:val="center"/>
         <w:rPr>
-          <w:rFonts w:ascii="TH SarabunPSK" w:hAnsi="TH SarabunPSK" w:cs="TH SarabunPSK" w:hint="cs"/>
+          <w:rFonts w:ascii="TH SarabunPSK" w:hAnsi="TH SarabunPSK" w:cs="TH SarabunPSK"/>
           <w:sz w:val="28"/>
           <w:cs/>
         </w:rPr>
@@ -2315,7 +2297,6 @@
     <w:lsdException w:name="HTML Sample" w:semiHidden="1" w:unhideWhenUsed="1"/>
     <w:lsdException w:name="HTML Typewriter" w:semiHidden="1" w:unhideWhenUsed="1"/>
     <w:lsdException w:name="HTML Variable" w:semiHidden="1" w:unhideWhenUsed="1"/>
-    <w:lsdException w:name="Normal Table" w:semiHidden="1" w:unhideWhenUsed="1"/>
     <w:lsdException w:name="annotation subject" w:semiHidden="1" w:unhideWhenUsed="1"/>
     <w:lsdException w:name="No List" w:semiHidden="1" w:unhideWhenUsed="1"/>
     <w:lsdException w:name="Outline List 1" w:semiHidden="1" w:unhideWhenUsed="1"/>
@@ -2362,10 +2343,8 @@
     <w:lsdException w:name="Table Subtle 2" w:semiHidden="1" w:unhideWhenUsed="1"/>
     <w:lsdException w:name="Table Web 1" w:semiHidden="1" w:unhideWhenUsed="1"/>
     <w:lsdException w:name="Table Web 2" w:semiHidden="1" w:unhideWhenUsed="1"/>
-    <w:lsdException w:name="Table Web 3" w:semiHidden="1" w:unhideWhenUsed="1"/>
     <w:lsdException w:name="Balloon Text" w:semiHidden="1" w:unhideWhenUsed="1"/>
     <w:lsdException w:name="Table Grid" w:uiPriority="39"/>
-    <w:lsdException w:name="Table Theme" w:semiHidden="1" w:unhideWhenUsed="1"/>
     <w:lsdException w:name="Placeholder Text" w:semiHidden="1"/>
     <w:lsdException w:name="No Spacing" w:uiPriority="1" w:qFormat="1"/>
     <w:lsdException w:name="Light Shading" w:uiPriority="60"/>

</xml_diff>